<commit_message>
added dashboard screenshot to scrum tutorial
</commit_message>
<xml_diff>
--- a/Documentation/Lab-2/Advanced Scrum Tutorial Status.docx
+++ b/Documentation/Lab-2/Advanced Scrum Tutorial Status.docx
@@ -126,8 +126,6 @@
       </w:pPr>
     </w:p>
     <w:p>
-      <w:bookmarkStart w:id="0" w:name="_GoBack"/>
-      <w:bookmarkEnd w:id="0"/>
       <w:r>
         <w:rPr>
           <w:b/>
@@ -147,8 +145,8 @@
         </w:rPr>
         <w:drawing>
           <wp:inline distT="0" distB="0" distL="0" distR="0" wp14:anchorId="60CB7B8F" wp14:editId="080143D3">
-            <wp:extent cx="2152650" cy="4905375"/>
-            <wp:effectExtent l="0" t="0" r="0" b="9525"/>
+            <wp:extent cx="1947835" cy="4438650"/>
+            <wp:effectExtent l="0" t="0" r="0" b="0"/>
             <wp:docPr id="1" name="Picture 1"/>
             <wp:cNvGraphicFramePr>
               <a:graphicFrameLocks xmlns:a="http://schemas.openxmlformats.org/drawingml/2006/main" noChangeAspect="1"/>
@@ -169,7 +167,7 @@
                   <pic:spPr>
                     <a:xfrm>
                       <a:off x="0" y="0"/>
-                      <a:ext cx="2152650" cy="4905375"/>
+                      <a:ext cx="1964324" cy="4476226"/>
                     </a:xfrm>
                     <a:prstGeom prst="rect">
                       <a:avLst/>
@@ -191,6 +189,60 @@
       </w:r>
       <w:r>
         <w:t>:</w:t>
+      </w:r>
+      <w:r>
+        <w:t xml:space="preserve"> We have dashboards configured to keep updated on sprint status but no wallboard.</w:t>
+      </w:r>
+      <w:bookmarkStart w:id="0" w:name="_GoBack"/>
+      <w:bookmarkEnd w:id="0"/>
+    </w:p>
+    <w:p>
+      <w:r>
+        <w:rPr>
+          <w:noProof/>
+          <w:lang w:eastAsia="en-CA"/>
+        </w:rPr>
+        <w:drawing>
+          <wp:inline distT="0" distB="0" distL="0" distR="0">
+            <wp:extent cx="5943600" cy="2921000"/>
+            <wp:effectExtent l="0" t="0" r="0" b="0"/>
+            <wp:docPr id="4" name="Picture 4"/>
+            <wp:cNvGraphicFramePr>
+              <a:graphicFrameLocks xmlns:a="http://schemas.openxmlformats.org/drawingml/2006/main" noChangeAspect="1"/>
+            </wp:cNvGraphicFramePr>
+            <a:graphic xmlns:a="http://schemas.openxmlformats.org/drawingml/2006/main">
+              <a:graphicData uri="http://schemas.openxmlformats.org/drawingml/2006/picture">
+                <pic:pic xmlns:pic="http://schemas.openxmlformats.org/drawingml/2006/picture">
+                  <pic:nvPicPr>
+                    <pic:cNvPr id="4" name="wallboards.png"/>
+                    <pic:cNvPicPr/>
+                  </pic:nvPicPr>
+                  <pic:blipFill>
+                    <a:blip r:embed="rId6" cstate="print">
+                      <a:extLst>
+                        <a:ext uri="{28A0092B-C50C-407E-A947-70E740481C1C}">
+                          <a14:useLocalDpi xmlns:a14="http://schemas.microsoft.com/office/drawing/2010/main" val="0"/>
+                        </a:ext>
+                      </a:extLst>
+                    </a:blip>
+                    <a:stretch>
+                      <a:fillRect/>
+                    </a:stretch>
+                  </pic:blipFill>
+                  <pic:spPr>
+                    <a:xfrm>
+                      <a:off x="0" y="0"/>
+                      <a:ext cx="5943600" cy="2921000"/>
+                    </a:xfrm>
+                    <a:prstGeom prst="rect">
+                      <a:avLst/>
+                    </a:prstGeom>
+                  </pic:spPr>
+                </pic:pic>
+              </a:graphicData>
+            </a:graphic>
+          </wp:inline>
+        </w:drawing>
       </w:r>
     </w:p>
     <w:sectPr>

</xml_diff>